<commit_message>
Diss First Draft Finished
</commit_message>
<xml_diff>
--- a/Dissertation Docmentation/refs.docx
+++ b/Dissertation Docmentation/refs.docx
@@ -6,16 +6,36 @@
       <w:pPr>
         <w:spacing w:after="0"/>
       </w:pPr>
-      <w:r>
-        <w:t>Angel, J.(2014). Game Maps: Parkour Vision and Urban Rel</w:t>
-      </w:r>
-    </w:p>
-    <w:p>
-      <w:pPr>
-        <w:spacing w:after="0"/>
-      </w:pPr>
-      <w:r>
-        <w:t>ations. In: Schiller, G., Rubidge, S.</w:t>
+      <w:bookmarkStart w:id="0" w:name="_Hlk196942175"/>
+      <w:bookmarkStart w:id="1" w:name="_Hlk196945937"/>
+      <w:r>
+        <w:t xml:space="preserve">Angel, </w:t>
+      </w:r>
+      <w:proofErr w:type="gramStart"/>
+      <w:r>
+        <w:t>J.(</w:t>
+      </w:r>
+      <w:proofErr w:type="gramEnd"/>
+      <w:r>
+        <w:t xml:space="preserve">2014). Game Maps: Parkour Vision and Urban </w:t>
+      </w:r>
+      <w:proofErr w:type="spellStart"/>
+      <w:r>
+        <w:t>Rel</w:t>
+      </w:r>
+      <w:proofErr w:type="spellEnd"/>
+    </w:p>
+    <w:p>
+      <w:pPr>
+        <w:spacing w:after="0"/>
+      </w:pPr>
+      <w:proofErr w:type="spellStart"/>
+      <w:r>
+        <w:t>ations</w:t>
+      </w:r>
+      <w:proofErr w:type="spellEnd"/>
+      <w:r>
+        <w:t>. In: Schiller, G., Rubidge, S.</w:t>
       </w:r>
     </w:p>
     <w:p>
@@ -42,10 +62,16 @@
         <w:t>137385673_11</w:t>
       </w:r>
     </w:p>
+    <w:bookmarkEnd w:id="0"/>
     <w:p/>
     <w:p>
-      <w:r>
-        <w:t>Bhojan, A. and Wong, H. (2014). ARENA -Dynamic Run-time Map</w:t>
+      <w:proofErr w:type="spellStart"/>
+      <w:r>
+        <w:t>Bhojan</w:t>
+      </w:r>
+      <w:proofErr w:type="spellEnd"/>
+      <w:r>
+        <w:t>, A. and Wong, H. (2014). ARENA -Dynamic Run-time Map</w:t>
       </w:r>
       <w:r>
         <w:br/>
@@ -73,10 +99,35 @@
     <w:p/>
     <w:p>
       <w:pPr>
-        <w:spacing w:after="0"/>
-      </w:pPr>
-      <w:r>
-        <w:t>Büyükşar, O., Yıldız, D. and Demirci, S. (2024) Enhancing</w:t>
+        <w:pStyle w:val="FootnoteText"/>
+      </w:pPr>
+      <w:r>
+        <w:t xml:space="preserve">Boris. (2020). “Wave Function Collapse Explained” Available at: </w:t>
+      </w:r>
+      <w:hyperlink r:id="rId5" w:history="1">
+        <w:r>
+          <w:rPr>
+            <w:rStyle w:val="Hyperlink"/>
+          </w:rPr>
+          <w:t>https://www.boristhebrave.com/2020/04/13/wave-function-collapse-explained/</w:t>
+        </w:r>
+      </w:hyperlink>
+      <w:r>
+        <w:t xml:space="preserve"> (Accessed: 5 Mar. 2025)</w:t>
+      </w:r>
+    </w:p>
+    <w:p/>
+    <w:p>
+      <w:pPr>
+        <w:spacing w:after="0"/>
+      </w:pPr>
+      <w:proofErr w:type="spellStart"/>
+      <w:r>
+        <w:t>Büyükşar</w:t>
+      </w:r>
+      <w:proofErr w:type="spellEnd"/>
+      <w:r>
+        <w:t>, O., Yıldız, D. and Demirci, S. (2024) Enhancing</w:t>
       </w:r>
     </w:p>
     <w:p>
@@ -92,15 +143,57 @@
         <w:spacing w:after="0"/>
       </w:pPr>
       <w:r>
-        <w:t>generation problem, Niğde Ömer Halisdemir Üniversitesi</w:t>
-      </w:r>
-    </w:p>
-    <w:p>
-      <w:pPr>
-        <w:spacing w:after="0"/>
-      </w:pPr>
-      <w:r>
-        <w:t>Mühendislik Bilimleri Dergisi. Available at:</w:t>
+        <w:t xml:space="preserve">generation problem, </w:t>
+      </w:r>
+      <w:proofErr w:type="spellStart"/>
+      <w:r>
+        <w:t>Niğde</w:t>
+      </w:r>
+      <w:proofErr w:type="spellEnd"/>
+      <w:r>
+        <w:t xml:space="preserve"> Ömer </w:t>
+      </w:r>
+      <w:proofErr w:type="spellStart"/>
+      <w:r>
+        <w:t>Halisdemir</w:t>
+      </w:r>
+      <w:proofErr w:type="spellEnd"/>
+      <w:r>
+        <w:t xml:space="preserve"> </w:t>
+      </w:r>
+      <w:proofErr w:type="spellStart"/>
+      <w:r>
+        <w:t>Üniversitesi</w:t>
+      </w:r>
+      <w:proofErr w:type="spellEnd"/>
+    </w:p>
+    <w:p>
+      <w:pPr>
+        <w:spacing w:after="0"/>
+      </w:pPr>
+      <w:proofErr w:type="spellStart"/>
+      <w:r>
+        <w:t>Mühendislik</w:t>
+      </w:r>
+      <w:proofErr w:type="spellEnd"/>
+      <w:r>
+        <w:t xml:space="preserve"> </w:t>
+      </w:r>
+      <w:proofErr w:type="spellStart"/>
+      <w:r>
+        <w:t>Bilimleri</w:t>
+      </w:r>
+      <w:proofErr w:type="spellEnd"/>
+      <w:r>
+        <w:t xml:space="preserve"> </w:t>
+      </w:r>
+      <w:proofErr w:type="spellStart"/>
+      <w:r>
+        <w:t>Dergisi</w:t>
+      </w:r>
+      <w:proofErr w:type="spellEnd"/>
+      <w:r>
+        <w:t>. Available at:</w:t>
       </w:r>
     </w:p>
     <w:p>
@@ -117,6 +210,71 @@
       </w:pPr>
       <w:r>
         <w:t>(Accessed: 13 October 2024).</w:t>
+      </w:r>
+    </w:p>
+    <w:p/>
+    <w:p>
+      <w:pPr>
+        <w:spacing w:after="0"/>
+      </w:pPr>
+      <w:r>
+        <w:t xml:space="preserve">Coffee Stain Studios (2023) </w:t>
+      </w:r>
+      <w:proofErr w:type="spellStart"/>
+      <w:r>
+        <w:t>Valheim</w:t>
+      </w:r>
+      <w:proofErr w:type="spellEnd"/>
+      <w:r>
+        <w:t xml:space="preserve"> [Video Game]</w:t>
+      </w:r>
+    </w:p>
+    <w:p/>
+    <w:p>
+      <w:pPr>
+        <w:rPr>
+          <w:sz w:val="20"/>
+          <w:szCs w:val="20"/>
+        </w:rPr>
+      </w:pPr>
+      <w:r>
+        <w:rPr>
+          <w:sz w:val="20"/>
+          <w:szCs w:val="20"/>
+        </w:rPr>
+        <w:t xml:space="preserve">Contributors to No Man’s Sky Wiki (no date) </w:t>
+      </w:r>
+      <w:r>
+        <w:rPr>
+          <w:i/>
+          <w:iCs/>
+          <w:sz w:val="20"/>
+          <w:szCs w:val="20"/>
+        </w:rPr>
+        <w:t>Galaxy</w:t>
+      </w:r>
+      <w:r>
+        <w:rPr>
+          <w:sz w:val="20"/>
+          <w:szCs w:val="20"/>
+        </w:rPr>
+        <w:t xml:space="preserve">, </w:t>
+      </w:r>
+      <w:r>
+        <w:rPr>
+          <w:i/>
+          <w:iCs/>
+          <w:sz w:val="20"/>
+          <w:szCs w:val="20"/>
+        </w:rPr>
+        <w:t>No Man’s Sky Wiki</w:t>
+      </w:r>
+      <w:r>
+        <w:rPr>
+          <w:sz w:val="20"/>
+          <w:szCs w:val="20"/>
+        </w:rPr>
+        <w:t>. Available at: https://nomanssky.fandom.com/wiki/Galaxy (Accessed: 30 April 2025).</w:t>
       </w:r>
     </w:p>
     <w:p/>
@@ -139,7 +297,14 @@
       </w:r>
       <w:r>
         <w:br/>
-        <w:t xml:space="preserve">UM:osu1461077485 [Accessed </w:t>
+      </w:r>
+      <w:proofErr w:type="gramStart"/>
+      <w:r>
+        <w:t>UM:osu</w:t>
+      </w:r>
+      <w:proofErr w:type="gramEnd"/>
+      <w:r>
+        <w:t xml:space="preserve">1461077485 [Accessed </w:t>
       </w:r>
       <w:r>
         <w:t>18 Jan. 2025</w:t>
@@ -162,7 +327,15 @@
         <w:spacing w:after="0"/>
       </w:pPr>
       <w:r>
-        <w:t>Texturing and Modeling: A Procedural Approach (Third Edition). Morgan Kaufmann</w:t>
+        <w:t xml:space="preserve">Texturing and </w:t>
+      </w:r>
+      <w:proofErr w:type="spellStart"/>
+      <w:r>
+        <w:t>Modeling</w:t>
+      </w:r>
+      <w:proofErr w:type="spellEnd"/>
+      <w:r>
+        <w:t>: A Procedural Approach (Third Edition). Morgan Kaufmann</w:t>
       </w:r>
     </w:p>
     <w:p>
@@ -175,6 +348,63 @@
     </w:p>
     <w:p/>
     <w:p>
+      <w:r>
+        <w:t xml:space="preserve">D, Devy. (2019) FPS ‘Movement </w:t>
+      </w:r>
+      <w:proofErr w:type="spellStart"/>
+      <w:r>
+        <w:t>Rigidbody</w:t>
+      </w:r>
+      <w:proofErr w:type="spellEnd"/>
+      <w:r>
+        <w:t xml:space="preserve">’. Available at: </w:t>
+      </w:r>
+      <w:hyperlink r:id="rId6" w:history="1">
+        <w:r>
+          <w:rPr>
+            <w:rStyle w:val="Hyperlink"/>
+          </w:rPr>
+          <w:t>https://github.com/DaniDevy/FPS_Movement_Rigidbody</w:t>
+        </w:r>
+      </w:hyperlink>
+      <w:r>
+        <w:t xml:space="preserve"> (Accessed 22 Dec. 2024)</w:t>
+      </w:r>
+    </w:p>
+    <w:p/>
+    <w:p>
+      <w:pPr>
+        <w:spacing w:after="0"/>
+      </w:pPr>
+      <w:r>
+        <w:t>DICE (2008) Mirrors Edge [Video game]</w:t>
+      </w:r>
+    </w:p>
+    <w:p/>
+    <w:p>
+      <w:r>
+        <w:t xml:space="preserve">Facey, K., and Cooper, S. (2024) ‘Toward Space-Time </w:t>
+      </w:r>
+      <w:proofErr w:type="spellStart"/>
+      <w:r>
+        <w:t>WaveFunctionCollapse</w:t>
+      </w:r>
+      <w:proofErr w:type="spellEnd"/>
+      <w:r>
+        <w:t xml:space="preserve"> for Level and Solution Generation’, Khoury College of Computer Science.</w:t>
+      </w:r>
+    </w:p>
+    <w:p/>
+    <w:p>
+      <w:pPr>
+        <w:spacing w:after="0"/>
+      </w:pPr>
+      <w:r>
+        <w:t>Fun Pimps (2013) 7 Days to Die [Video Game]</w:t>
+      </w:r>
+    </w:p>
+    <w:p/>
+    <w:p>
       <w:pPr>
         <w:spacing w:after="0"/>
       </w:pPr>
@@ -208,6 +438,40 @@
     </w:p>
     <w:p/>
     <w:p>
+      <w:r>
+        <w:t>Gearbox Software (2009) Borderlands [Video Game]</w:t>
+      </w:r>
+    </w:p>
+    <w:p/>
+    <w:p>
+      <w:r>
+        <w:t xml:space="preserve">Hardman, C. (2024). Advanced 3D Movement. In: Game Programming with Unity and C#. </w:t>
+      </w:r>
+      <w:proofErr w:type="spellStart"/>
+      <w:r>
+        <w:t>Apress</w:t>
+      </w:r>
+      <w:proofErr w:type="spellEnd"/>
+      <w:r>
+        <w:t>, Berkeley, CA.</w:t>
+      </w:r>
+      <w:r>
+        <w:t xml:space="preserve"> Available at: </w:t>
+      </w:r>
+      <w:hyperlink r:id="rId7" w:history="1">
+        <w:r>
+          <w:rPr>
+            <w:rStyle w:val="Hyperlink"/>
+          </w:rPr>
+          <w:t>https://doi.org/10.1007/978-1-4842-9720-9_38</w:t>
+        </w:r>
+      </w:hyperlink>
+      <w:r>
+        <w:t xml:space="preserve"> (Accessed: 14 Dec. 2024)</w:t>
+      </w:r>
+    </w:p>
+    <w:p/>
+    <w:p>
       <w:pPr>
         <w:spacing w:after="0"/>
       </w:pPr>
@@ -239,31 +503,141 @@
         <w:t>algorithm/ (Accessed: 13 October 2024).</w:t>
       </w:r>
     </w:p>
+    <w:p>
+      <w:pPr>
+        <w:spacing w:after="0"/>
+      </w:pPr>
+    </w:p>
+    <w:p>
+      <w:pPr>
+        <w:spacing w:after="0"/>
+      </w:pPr>
+    </w:p>
+    <w:p>
+      <w:pPr>
+        <w:spacing w:after="0"/>
+      </w:pPr>
+      <w:bookmarkStart w:id="2" w:name="_Hlk196941483"/>
+      <w:r>
+        <w:t xml:space="preserve">Hello </w:t>
+      </w:r>
+      <w:proofErr w:type="gramStart"/>
+      <w:r>
+        <w:t>Games</w:t>
+      </w:r>
+      <w:proofErr w:type="gramEnd"/>
+      <w:r>
+        <w:t xml:space="preserve"> (2016) No Man’s Sky [Video Game]</w:t>
+      </w:r>
+    </w:p>
+    <w:bookmarkEnd w:id="2"/>
     <w:p/>
-    <w:p/>
-    <w:p>
-      <w:pPr>
-        <w:spacing w:after="0"/>
-      </w:pPr>
-      <w:r>
-        <w:t>Ilyan О. О. et al. (2024) Розробка системи процедурної</w:t>
-      </w:r>
-    </w:p>
-    <w:p>
-      <w:pPr>
-        <w:spacing w:after="0"/>
-      </w:pPr>
-      <w:r>
-        <w:t>генерації ігрових карт на базі алгоритму колапсу</w:t>
-      </w:r>
-    </w:p>
-    <w:p>
-      <w:pPr>
-        <w:spacing w:after="0"/>
-      </w:pPr>
-      <w:r>
-        <w:lastRenderedPageBreak/>
-        <w:t>хвильової функції, Development of the system of procedural</w:t>
+    <w:p>
+      <w:pPr>
+        <w:spacing w:after="0"/>
+      </w:pPr>
+      <w:r>
+        <w:t xml:space="preserve">Ilyan О. О. et al. (2024) </w:t>
+      </w:r>
+      <w:proofErr w:type="spellStart"/>
+      <w:r>
+        <w:t>Розробка</w:t>
+      </w:r>
+      <w:proofErr w:type="spellEnd"/>
+      <w:r>
+        <w:t xml:space="preserve"> </w:t>
+      </w:r>
+      <w:proofErr w:type="spellStart"/>
+      <w:r>
+        <w:t>системи</w:t>
+      </w:r>
+      <w:proofErr w:type="spellEnd"/>
+      <w:r>
+        <w:t xml:space="preserve"> </w:t>
+      </w:r>
+      <w:proofErr w:type="spellStart"/>
+      <w:r>
+        <w:t>процедурної</w:t>
+      </w:r>
+      <w:proofErr w:type="spellEnd"/>
+    </w:p>
+    <w:p>
+      <w:pPr>
+        <w:spacing w:after="0"/>
+      </w:pPr>
+      <w:proofErr w:type="spellStart"/>
+      <w:r>
+        <w:t>генерації</w:t>
+      </w:r>
+      <w:proofErr w:type="spellEnd"/>
+      <w:r>
+        <w:t xml:space="preserve"> </w:t>
+      </w:r>
+      <w:proofErr w:type="spellStart"/>
+      <w:r>
+        <w:t>ігрових</w:t>
+      </w:r>
+      <w:proofErr w:type="spellEnd"/>
+      <w:r>
+        <w:t xml:space="preserve"> </w:t>
+      </w:r>
+      <w:proofErr w:type="spellStart"/>
+      <w:r>
+        <w:t>карт</w:t>
+      </w:r>
+      <w:proofErr w:type="spellEnd"/>
+      <w:r>
+        <w:t xml:space="preserve"> </w:t>
+      </w:r>
+      <w:proofErr w:type="spellStart"/>
+      <w:r>
+        <w:t>на</w:t>
+      </w:r>
+      <w:proofErr w:type="spellEnd"/>
+      <w:r>
+        <w:t xml:space="preserve"> </w:t>
+      </w:r>
+      <w:proofErr w:type="spellStart"/>
+      <w:r>
+        <w:t>базі</w:t>
+      </w:r>
+      <w:proofErr w:type="spellEnd"/>
+      <w:r>
+        <w:t xml:space="preserve"> </w:t>
+      </w:r>
+      <w:proofErr w:type="spellStart"/>
+      <w:r>
+        <w:t>алгоритму</w:t>
+      </w:r>
+      <w:proofErr w:type="spellEnd"/>
+      <w:r>
+        <w:t xml:space="preserve"> </w:t>
+      </w:r>
+      <w:proofErr w:type="spellStart"/>
+      <w:r>
+        <w:t>колапсу</w:t>
+      </w:r>
+      <w:proofErr w:type="spellEnd"/>
+    </w:p>
+    <w:p>
+      <w:pPr>
+        <w:spacing w:after="0"/>
+      </w:pPr>
+      <w:proofErr w:type="spellStart"/>
+      <w:r>
+        <w:t>хвильової</w:t>
+      </w:r>
+      <w:proofErr w:type="spellEnd"/>
+      <w:r>
+        <w:t xml:space="preserve"> </w:t>
+      </w:r>
+      <w:proofErr w:type="spellStart"/>
+      <w:r>
+        <w:t>функції</w:t>
+      </w:r>
+      <w:proofErr w:type="spellEnd"/>
+      <w:r>
+        <w:t>, Development of the system of procedural</w:t>
       </w:r>
     </w:p>
     <w:p>
@@ -324,13 +698,121 @@
         <w:t>].</w:t>
       </w:r>
     </w:p>
-    <w:p/>
-    <w:p>
-      <w:pPr>
-        <w:spacing w:after="0"/>
-      </w:pPr>
-      <w:r>
-        <w:t>Millonig, A. and Mitgutsch, K. (2014) ‘Playful mobility</w:t>
+    <w:p>
+      <w:pPr>
+        <w:tabs>
+          <w:tab w:val="left" w:pos="1260"/>
+        </w:tabs>
+      </w:pPr>
+    </w:p>
+    <w:p>
+      <w:pPr>
+        <w:tabs>
+          <w:tab w:val="left" w:pos="1260"/>
+        </w:tabs>
+      </w:pPr>
+      <w:r>
+        <w:t>Kenny. (2021) “</w:t>
+      </w:r>
+      <w:r>
+        <w:t>Procedural Generation: An Overview”.</w:t>
+      </w:r>
+      <w:r>
+        <w:t xml:space="preserve"> Available at: </w:t>
+      </w:r>
+      <w:hyperlink r:id="rId8" w:history="1">
+        <w:r>
+          <w:rPr>
+            <w:rStyle w:val="Hyperlink"/>
+          </w:rPr>
+          <w:t>https://kentpawson123.medium.com/procedural-generation-an-overview-1b054a0f8d41</w:t>
+        </w:r>
+      </w:hyperlink>
+      <w:r>
+        <w:t xml:space="preserve"> </w:t>
+      </w:r>
+      <w:r>
+        <w:rPr>
+          <w:sz w:val="20"/>
+          <w:szCs w:val="20"/>
+        </w:rPr>
+        <w:t xml:space="preserve">(Accessed: </w:t>
+      </w:r>
+      <w:r>
+        <w:t>2</w:t>
+      </w:r>
+      <w:r>
+        <w:rPr>
+          <w:sz w:val="20"/>
+          <w:szCs w:val="20"/>
+        </w:rPr>
+        <w:t xml:space="preserve"> </w:t>
+      </w:r>
+      <w:r>
+        <w:t>Nov.</w:t>
+      </w:r>
+      <w:r>
+        <w:rPr>
+          <w:sz w:val="20"/>
+          <w:szCs w:val="20"/>
+        </w:rPr>
+        <w:t xml:space="preserve"> 202</w:t>
+      </w:r>
+      <w:r>
+        <w:t>4</w:t>
+      </w:r>
+      <w:r>
+        <w:rPr>
+          <w:sz w:val="20"/>
+          <w:szCs w:val="20"/>
+        </w:rPr>
+        <w:t>).</w:t>
+      </w:r>
+    </w:p>
+    <w:p>
+      <w:pPr>
+        <w:tabs>
+          <w:tab w:val="left" w:pos="1260"/>
+        </w:tabs>
+      </w:pPr>
+    </w:p>
+    <w:p>
+      <w:pPr>
+        <w:tabs>
+          <w:tab w:val="left" w:pos="1260"/>
+        </w:tabs>
+      </w:pPr>
+      <w:r>
+        <w:lastRenderedPageBreak/>
+        <w:t>Maxis (2008) Spore [Video Game]</w:t>
+      </w:r>
+    </w:p>
+    <w:p>
+      <w:pPr>
+        <w:tabs>
+          <w:tab w:val="left" w:pos="1260"/>
+        </w:tabs>
+      </w:pPr>
+    </w:p>
+    <w:p>
+      <w:pPr>
+        <w:spacing w:after="0"/>
+      </w:pPr>
+      <w:proofErr w:type="spellStart"/>
+      <w:r>
+        <w:t>Millonig</w:t>
+      </w:r>
+      <w:proofErr w:type="spellEnd"/>
+      <w:r>
+        <w:t xml:space="preserve">, A. and </w:t>
+      </w:r>
+      <w:proofErr w:type="spellStart"/>
+      <w:r>
+        <w:t>Mitgutsch</w:t>
+      </w:r>
+      <w:proofErr w:type="spellEnd"/>
+      <w:r>
+        <w:t>, K. (2014) ‘Playful mobility</w:t>
       </w:r>
     </w:p>
     <w:p>
@@ -354,13 +836,46 @@
         <w:spacing w:after="0"/>
       </w:pPr>
       <w:r>
-        <w:t>Systems, 1(4). doi:10.4108/amsys.1.4.e3.</w:t>
-      </w:r>
-    </w:p>
-    <w:p>
-      <w:pPr>
-        <w:spacing w:after="0"/>
-      </w:pPr>
+        <w:t>Systems, 1(4). doi:10.4108/amsys.1.</w:t>
+      </w:r>
+      <w:proofErr w:type="gramStart"/>
+      <w:r>
+        <w:t>4.e</w:t>
+      </w:r>
+      <w:proofErr w:type="gramEnd"/>
+      <w:r>
+        <w:t>3.</w:t>
+      </w:r>
+    </w:p>
+    <w:p>
+      <w:pPr>
+        <w:spacing w:after="0"/>
+      </w:pPr>
+    </w:p>
+    <w:p>
+      <w:pPr>
+        <w:spacing w:after="0"/>
+      </w:pPr>
+      <w:r>
+        <w:t>Mahmoud, M. (2024) “</w:t>
+      </w:r>
+      <w:r>
+        <w:t>The Redemption of No Man’s Sky is INCOMPARABLE</w:t>
+      </w:r>
+      <w:r>
+        <w:t xml:space="preserve">”. Available at: </w:t>
+      </w:r>
+      <w:hyperlink r:id="rId9" w:history="1">
+        <w:r>
+          <w:rPr>
+            <w:rStyle w:val="Hyperlink"/>
+          </w:rPr>
+          <w:t>https://www.kitguru.net/gaming/mustafa-mahmoud/kitguru-games-the-redemption-of-no-mans-sky-is-incomparable/</w:t>
+        </w:r>
+      </w:hyperlink>
+      <w:r>
+        <w:t xml:space="preserve"> (Accessed 11 Nov. 2024)</w:t>
+      </w:r>
     </w:p>
     <w:p>
       <w:pPr>
@@ -408,6 +923,14 @@
       <w:pPr>
         <w:spacing w:after="0"/>
       </w:pPr>
+      <w:r>
+        <w:t>Olsen, J. (2004) ‘Realtime Procedural Terrain Generation’, Department of Mathematics and Computer Science (IMADA) University of Southern Denmark.</w:t>
+      </w:r>
+    </w:p>
+    <w:p>
+      <w:pPr>
+        <w:spacing w:after="0"/>
+      </w:pPr>
     </w:p>
     <w:p>
       <w:pPr>
@@ -424,10 +947,40 @@
     </w:p>
     <w:p>
       <w:pPr>
-        <w:spacing w:after="0"/>
-      </w:pPr>
-      <w:r>
-        <w:t>DICE (2008) Mirrors Edge [Video game]</w:t>
+        <w:pStyle w:val="FootnoteText"/>
+        <w:rPr>
+          <w:b/>
+          <w:bCs/>
+        </w:rPr>
+      </w:pPr>
+      <w:r>
+        <w:t>Schier, G. (2015) “</w:t>
+      </w:r>
+      <w:r>
+        <w:t>Pros and Cons of Procedural Level Generation</w:t>
+      </w:r>
+      <w:r>
+        <w:t xml:space="preserve">”. Available at: </w:t>
+      </w:r>
+      <w:hyperlink r:id="rId10" w:history="1">
+        <w:r>
+          <w:rPr>
+            <w:rStyle w:val="Hyperlink"/>
+          </w:rPr>
+          <w:t>https://schier.co/blog/pros-and-cons-of-procedural-level-generation</w:t>
+        </w:r>
+      </w:hyperlink>
+      <w:r>
+        <w:t xml:space="preserve"> </w:t>
+      </w:r>
+      <w:r>
+        <w:t xml:space="preserve">(Accessed: </w:t>
+      </w:r>
+      <w:r>
+        <w:t>17 Jan</w:t>
+      </w:r>
+      <w:r>
+        <w:t xml:space="preserve"> 2025).</w:t>
       </w:r>
     </w:p>
     <w:p>
@@ -443,44 +996,82 @@
         <w:t>Id Software (2020) DOOM ETERNAL [Video Game]</w:t>
       </w:r>
     </w:p>
-    <w:p>
-      <w:pPr>
-        <w:spacing w:after="0"/>
-      </w:pPr>
-    </w:p>
-    <w:p>
-      <w:pPr>
-        <w:spacing w:after="0"/>
-      </w:pPr>
-      <w:r>
-        <w:t xml:space="preserve">Fun Pimps </w:t>
-      </w:r>
-      <w:r>
-        <w:t>(20</w:t>
-      </w:r>
-      <w:r>
-        <w:t>13</w:t>
-      </w:r>
-      <w:r>
-        <w:t>) 7 Days to Die [Video Game]</w:t>
-      </w:r>
-    </w:p>
-    <w:p>
-      <w:pPr>
-        <w:spacing w:after="0"/>
-      </w:pPr>
-    </w:p>
-    <w:p>
-      <w:pPr>
-        <w:spacing w:after="0"/>
-      </w:pPr>
-    </w:p>
-    <w:p>
-      <w:pPr>
-        <w:spacing w:after="0"/>
-      </w:pPr>
-      <w:r>
-        <w:t>ADD REFS FROM IN-TEXT CITATIONS</w:t>
+    <w:bookmarkEnd w:id="1"/>
+    <w:p>
+      <w:pPr>
+        <w:spacing w:after="0"/>
+      </w:pPr>
+    </w:p>
+    <w:p>
+      <w:pPr>
+        <w:spacing w:after="0"/>
+      </w:pPr>
+      <w:r>
+        <w:t xml:space="preserve">Vote4Wes. (2019) “7 Days </w:t>
+      </w:r>
+      <w:proofErr w:type="gramStart"/>
+      <w:r>
+        <w:t>To</w:t>
+      </w:r>
+      <w:proofErr w:type="gramEnd"/>
+      <w:r>
+        <w:t xml:space="preserve"> Die Review”. Available at: </w:t>
+      </w:r>
+      <w:hyperlink r:id="rId11" w:history="1">
+        <w:r>
+          <w:rPr>
+            <w:rStyle w:val="Hyperlink"/>
+          </w:rPr>
+          <w:t>https://thecouchcoopcouple.home.blog/2019/07/27/7-days-to-die-review/</w:t>
+        </w:r>
+      </w:hyperlink>
+      <w:r>
+        <w:t xml:space="preserve"> (Accessed: 3 Feb. 2025).</w:t>
+      </w:r>
+    </w:p>
+    <w:p>
+      <w:pPr>
+        <w:spacing w:after="0"/>
+      </w:pPr>
+    </w:p>
+    <w:p>
+      <w:r>
+        <w:t xml:space="preserve">Zhu, C., and Zhang, Y. ‘A First-Person Game Designed </w:t>
+      </w:r>
+      <w:proofErr w:type="gramStart"/>
+      <w:r>
+        <w:t>To</w:t>
+      </w:r>
+      <w:proofErr w:type="gramEnd"/>
+      <w:r>
+        <w:t xml:space="preserve"> Educate </w:t>
+      </w:r>
+      <w:proofErr w:type="gramStart"/>
+      <w:r>
+        <w:t>And</w:t>
+      </w:r>
+      <w:proofErr w:type="gramEnd"/>
+      <w:r>
+        <w:t xml:space="preserve"> Aid </w:t>
+      </w:r>
+      <w:proofErr w:type="gramStart"/>
+      <w:r>
+        <w:t>The</w:t>
+      </w:r>
+      <w:proofErr w:type="gramEnd"/>
+      <w:r>
+        <w:t xml:space="preserve"> Player Movement Implementation’, Beckman High School, University of California. Available at: </w:t>
+      </w:r>
+      <w:hyperlink r:id="rId12" w:history="1">
+        <w:r>
+          <w:rPr>
+            <w:rStyle w:val="Hyperlink"/>
+          </w:rPr>
+          <w:t>https://csitcp.org/paper/13/132csit03.pdf</w:t>
+        </w:r>
+      </w:hyperlink>
+      <w:r>
+        <w:t xml:space="preserve"> (Accessed: 15 Dec. 2024)</w:t>
       </w:r>
     </w:p>
     <w:p>
@@ -1101,6 +1692,7 @@
   <w:style w:type="character" w:default="1" w:styleId="DefaultParagraphFont">
     <w:name w:val="Default Paragraph Font"/>
     <w:uiPriority w:val="1"/>
+    <w:semiHidden/>
     <w:unhideWhenUsed/>
   </w:style>
   <w:style w:type="table" w:default="1" w:styleId="TableNormal">
@@ -1412,6 +2004,45 @@
       <w:smallCaps/>
       <w:color w:val="0F4761" w:themeColor="accent1" w:themeShade="BF"/>
       <w:spacing w:val="5"/>
+    </w:rPr>
+  </w:style>
+  <w:style w:type="character" w:styleId="Hyperlink">
+    <w:name w:val="Hyperlink"/>
+    <w:basedOn w:val="DefaultParagraphFont"/>
+    <w:uiPriority w:val="99"/>
+    <w:unhideWhenUsed/>
+    <w:rsid w:val="003057FF"/>
+    <w:rPr>
+      <w:color w:val="467886" w:themeColor="hyperlink"/>
+      <w:u w:val="single"/>
+    </w:rPr>
+  </w:style>
+  <w:style w:type="paragraph" w:styleId="FootnoteText">
+    <w:name w:val="footnote text"/>
+    <w:basedOn w:val="Normal"/>
+    <w:link w:val="FootnoteTextChar"/>
+    <w:uiPriority w:val="99"/>
+    <w:semiHidden/>
+    <w:unhideWhenUsed/>
+    <w:rsid w:val="003057FF"/>
+    <w:pPr>
+      <w:spacing w:after="0" w:line="240" w:lineRule="auto"/>
+    </w:pPr>
+    <w:rPr>
+      <w:sz w:val="20"/>
+      <w:szCs w:val="20"/>
+    </w:rPr>
+  </w:style>
+  <w:style w:type="character" w:customStyle="1" w:styleId="FootnoteTextChar">
+    <w:name w:val="Footnote Text Char"/>
+    <w:basedOn w:val="DefaultParagraphFont"/>
+    <w:link w:val="FootnoteText"/>
+    <w:uiPriority w:val="99"/>
+    <w:semiHidden/>
+    <w:rsid w:val="003057FF"/>
+    <w:rPr>
+      <w:sz w:val="20"/>
+      <w:szCs w:val="20"/>
     </w:rPr>
   </w:style>
 </w:styles>

</xml_diff>